<commit_message>
Correção do Documento de Visão e de Riscos
Concluídas as correções solicitadas pelo professor Jarley.
</commit_message>
<xml_diff>
--- a/requisitos/Gli_visao.docx
+++ b/requisitos/Gli_visao.docx
@@ -7,9 +7,11 @@
       <w:pPr>
         <w:pStyle w:val="Ttulo"/>
       </w:pPr>
+      <w:proofErr w:type="spellStart"/>
       <w:r>
         <w:t>GliCHECK</w:t>
       </w:r>
+      <w:proofErr w:type="spellEnd"/>
     </w:p>
     <w:p>
       <w:pPr>
@@ -39,7 +41,15 @@
         <w:jc w:val="both"/>
       </w:pPr>
       <w:r>
-        <w:t>Esse documento é uma visão do escopo geral do sistema GliCHECK, uma ferramenta para facilitar a vida de pessoas diabéticas e pré-diabéticas.</w:t>
+        <w:t xml:space="preserve">Esse documento é uma visão do escopo geral do sistema </w:t>
+      </w:r>
+      <w:proofErr w:type="spellStart"/>
+      <w:r>
+        <w:t>GliCHECK</w:t>
+      </w:r>
+      <w:proofErr w:type="spellEnd"/>
+      <w:r>
+        <w:t>, uma ferramenta para facilitar a vida de pessoas diabéticas e pré-diabéticas.</w:t>
       </w:r>
     </w:p>
     <w:p/>
@@ -430,8 +440,13 @@
               <w:ind w:left="72"/>
             </w:pPr>
             <w:r>
-              <w:t>O GliCHECK</w:t>
-            </w:r>
+              <w:t xml:space="preserve">O </w:t>
+            </w:r>
+            <w:proofErr w:type="spellStart"/>
+            <w:r>
+              <w:t>GliCHECK</w:t>
+            </w:r>
+            <w:proofErr w:type="spellEnd"/>
           </w:p>
         </w:tc>
         <w:tc>
@@ -552,11 +567,33 @@
               <w:spacing w:after="120"/>
               <w:jc w:val="both"/>
             </w:pPr>
+            <w:proofErr w:type="spellStart"/>
             <w:r>
               <w:rPr>
                 <w:color w:val="000000" w:themeColor="text1"/>
               </w:rPr>
-              <w:t>On Tracker Diabetes</w:t>
+              <w:t>On</w:t>
+            </w:r>
+            <w:proofErr w:type="spellEnd"/>
+            <w:r>
+              <w:rPr>
+                <w:color w:val="000000" w:themeColor="text1"/>
+              </w:rPr>
+              <w:t xml:space="preserve"> </w:t>
+            </w:r>
+            <w:proofErr w:type="spellStart"/>
+            <w:r>
+              <w:rPr>
+                <w:color w:val="000000" w:themeColor="text1"/>
+              </w:rPr>
+              <w:t>Tracker</w:t>
+            </w:r>
+            <w:proofErr w:type="spellEnd"/>
+            <w:r>
+              <w:rPr>
+                <w:color w:val="000000" w:themeColor="text1"/>
+              </w:rPr>
+              <w:t xml:space="preserve"> Diabetes</w:t>
             </w:r>
           </w:p>
         </w:tc>
@@ -644,8 +681,13 @@
       <w:bookmarkEnd w:id="5"/>
       <w:r>
         <w:lastRenderedPageBreak/>
-        <w:t>Descrição dos Stakeholders</w:t>
+        <w:t xml:space="preserve">Descrição dos </w:t>
       </w:r>
+      <w:proofErr w:type="spellStart"/>
+      <w:r>
+        <w:t>Stakeholders</w:t>
+      </w:r>
+      <w:proofErr w:type="spellEnd"/>
     </w:p>
     <w:p>
       <w:pPr>
@@ -817,7 +859,15 @@
               <w:jc w:val="both"/>
             </w:pPr>
             <w:r>
-              <w:t>Professor Jarley Nóbrega</w:t>
+              <w:t xml:space="preserve">Professor </w:t>
+            </w:r>
+            <w:proofErr w:type="spellStart"/>
+            <w:r>
+              <w:t>Jarley</w:t>
+            </w:r>
+            <w:proofErr w:type="spellEnd"/>
+            <w:r>
+              <w:t xml:space="preserve"> Nóbrega</w:t>
             </w:r>
           </w:p>
         </w:tc>
@@ -891,7 +941,23 @@
       </w:pPr>
       <w:r>
         <w:tab/>
-        <w:t xml:space="preserve">O Usuário do GliCHECK necessitará de um aparelho celular com o sistema operacional Android. </w:t>
+        <w:t xml:space="preserve">O Usuário do </w:t>
+      </w:r>
+      <w:proofErr w:type="spellStart"/>
+      <w:r>
+        <w:t>GliCHECK</w:t>
+      </w:r>
+      <w:proofErr w:type="spellEnd"/>
+      <w:r>
+        <w:t xml:space="preserve"> necessitará de um aparelho celular com o sistema operacional </w:t>
+      </w:r>
+      <w:proofErr w:type="spellStart"/>
+      <w:r>
+        <w:t>Android</w:t>
+      </w:r>
+      <w:proofErr w:type="spellEnd"/>
+      <w:r>
+        <w:t xml:space="preserve">. </w:t>
       </w:r>
     </w:p>
     <w:p>
@@ -1029,7 +1095,7 @@
               <w:spacing w:after="120"/>
             </w:pPr>
             <w:r>
-              <w:t>Registrar nível de Glicemia</w:t>
+              <w:t>Cadastrar usuário.</w:t>
             </w:r>
           </w:p>
         </w:tc>
@@ -1057,7 +1123,7 @@
               <w:spacing w:after="120"/>
             </w:pPr>
             <w:r>
-              <w:t>Inserir a medição de Glicemia</w:t>
+              <w:t>Cadastrar</w:t>
             </w:r>
           </w:p>
         </w:tc>
@@ -1071,7 +1137,7 @@
               <w:spacing w:after="120"/>
             </w:pPr>
             <w:r>
-              <w:t>E2</w:t>
+              <w:t>C1</w:t>
             </w:r>
           </w:p>
         </w:tc>
@@ -1087,7 +1153,7 @@
               <w:spacing w:after="120"/>
             </w:pPr>
             <w:r>
-              <w:t>Gerar Gráfico de Glicemia</w:t>
+              <w:t>Cadastrar medicamentos</w:t>
             </w:r>
           </w:p>
         </w:tc>
@@ -1115,7 +1181,7 @@
               <w:spacing w:after="120"/>
             </w:pPr>
             <w:r>
-              <w:t>Gerar gráfico com as medições inseridas.</w:t>
+              <w:t>Cadastrar os medicamentos usados no tratamento.</w:t>
             </w:r>
           </w:p>
         </w:tc>
@@ -1129,7 +1195,7 @@
               <w:spacing w:after="120"/>
             </w:pPr>
             <w:r>
-              <w:t>E1</w:t>
+              <w:t>C1</w:t>
             </w:r>
           </w:p>
         </w:tc>
@@ -1145,7 +1211,7 @@
               <w:spacing w:after="120"/>
             </w:pPr>
             <w:r>
-              <w:t>Gerar alerta de horário medicação</w:t>
+              <w:t>Cadastrar Médicos</w:t>
             </w:r>
           </w:p>
         </w:tc>
@@ -1173,7 +1239,7 @@
               <w:spacing w:after="120"/>
             </w:pPr>
             <w:r>
-              <w:t>Alertar o usuário a tomar a medicação na hora registrada.</w:t>
+              <w:t>Cadastrar o médico do usuário.</w:t>
             </w:r>
           </w:p>
         </w:tc>
@@ -1187,7 +1253,7 @@
               <w:spacing w:after="120"/>
             </w:pPr>
             <w:r>
-              <w:t>E2</w:t>
+              <w:t>C1</w:t>
             </w:r>
           </w:p>
         </w:tc>
@@ -1203,7 +1269,7 @@
               <w:spacing w:after="120"/>
             </w:pPr>
             <w:r>
-              <w:t xml:space="preserve">Gerar alerta de compra de Medicação </w:t>
+              <w:t>Cadastrar contato de segurança</w:t>
             </w:r>
           </w:p>
         </w:tc>
@@ -1217,7 +1283,7 @@
               <w:spacing w:after="120"/>
             </w:pPr>
             <w:r>
-              <w:t>Alta</w:t>
+              <w:t>Média</w:t>
             </w:r>
           </w:p>
         </w:tc>
@@ -1231,7 +1297,7 @@
               <w:spacing w:after="120"/>
             </w:pPr>
             <w:r>
-              <w:t>Alertar o usuário da proximidade do fim da medicação</w:t>
+              <w:t xml:space="preserve">Cadastrar contato que será notificado em caso de emergência. </w:t>
             </w:r>
           </w:p>
         </w:tc>
@@ -1244,6 +1310,9 @@
               <w:keepLines/>
               <w:spacing w:after="120"/>
             </w:pPr>
+            <w:r>
+              <w:t>C1</w:t>
+            </w:r>
           </w:p>
         </w:tc>
       </w:tr>
@@ -1258,7 +1327,7 @@
               <w:spacing w:after="120"/>
             </w:pPr>
             <w:r>
-              <w:t>Gerar alerta de Medição de Glicemia</w:t>
+              <w:t>Registrar nível de Glicemia</w:t>
             </w:r>
           </w:p>
         </w:tc>
@@ -1286,7 +1355,7 @@
               <w:spacing w:after="120"/>
             </w:pPr>
             <w:r>
-              <w:t>Alertar o usuário a medir a Glicemia</w:t>
+              <w:t>Inserir a medição de Glicemia</w:t>
             </w:r>
           </w:p>
         </w:tc>
@@ -1300,7 +1369,7 @@
               <w:spacing w:after="120"/>
             </w:pPr>
             <w:r>
-              <w:t>E2</w:t>
+              <w:t>E1</w:t>
             </w:r>
           </w:p>
         </w:tc>
@@ -1316,7 +1385,7 @@
               <w:spacing w:after="120"/>
             </w:pPr>
             <w:r>
-              <w:t>Enviar relatório para medico</w:t>
+              <w:t>Gerar Gráfico de Glicemia</w:t>
             </w:r>
           </w:p>
         </w:tc>
@@ -1330,7 +1399,7 @@
               <w:spacing w:after="120"/>
             </w:pPr>
             <w:r>
-              <w:t>Média</w:t>
+              <w:t>Baixa</w:t>
             </w:r>
           </w:p>
         </w:tc>
@@ -1344,7 +1413,7 @@
               <w:spacing w:after="120"/>
             </w:pPr>
             <w:r>
-              <w:t>Enviar por e-mail, relatório com os dados inseridos em um dado período para o médico.</w:t>
+              <w:t>Gerar gráfico com as medições inseridas.</w:t>
             </w:r>
           </w:p>
         </w:tc>
@@ -1358,7 +1427,10 @@
               <w:spacing w:after="120"/>
             </w:pPr>
             <w:r>
-              <w:t>C1</w:t>
+              <w:t>C</w:t>
+            </w:r>
+            <w:r>
+              <w:t>1</w:t>
             </w:r>
           </w:p>
         </w:tc>
@@ -1374,7 +1446,7 @@
               <w:spacing w:after="120"/>
             </w:pPr>
             <w:r>
-              <w:t>Gerar alerta para contato de segurança sobre o nível de Glicemia.</w:t>
+              <w:t>Gerar alerta de horário medicação</w:t>
             </w:r>
           </w:p>
         </w:tc>
@@ -1402,13 +1474,7 @@
               <w:spacing w:after="120"/>
             </w:pPr>
             <w:r>
-              <w:t xml:space="preserve">Alertar contato de segurança quando o nível de Glicemia for igual ou superior a um </w:t>
-            </w:r>
-            <w:r>
-              <w:t>número</w:t>
-            </w:r>
-            <w:r>
-              <w:t xml:space="preserve"> inserido pelo usuário.</w:t>
+              <w:t>Alertar o usuário a tomar a medicação na hora registrada.</w:t>
             </w:r>
           </w:p>
         </w:tc>
@@ -1422,7 +1488,7 @@
               <w:spacing w:after="120"/>
             </w:pPr>
             <w:r>
-              <w:t>C1</w:t>
+              <w:t>E2</w:t>
             </w:r>
           </w:p>
         </w:tc>
@@ -1438,7 +1504,7 @@
               <w:spacing w:after="120"/>
             </w:pPr>
             <w:r>
-              <w:t>Mostrar Histórico de uso de Medicamento</w:t>
+              <w:t xml:space="preserve">Gerar alerta de compra de Medicação </w:t>
             </w:r>
           </w:p>
         </w:tc>
@@ -1466,7 +1532,7 @@
               <w:spacing w:after="120"/>
             </w:pPr>
             <w:r>
-              <w:t>Exibir relatório (gráfico?) do uso do medicamento registrado</w:t>
+              <w:t>Alertar o usuário da proximidade do fim da medicação</w:t>
             </w:r>
           </w:p>
         </w:tc>
@@ -1480,7 +1546,7 @@
               <w:spacing w:after="120"/>
             </w:pPr>
             <w:r>
-              <w:t>E1</w:t>
+              <w:t>E2</w:t>
             </w:r>
           </w:p>
         </w:tc>
@@ -1494,6 +1560,255 @@
             <w:pPr>
               <w:keepLines/>
               <w:spacing w:after="120"/>
+            </w:pPr>
+            <w:r>
+              <w:t>Gerar alerta de Medição de Glicemia</w:t>
+            </w:r>
+          </w:p>
+        </w:tc>
+        <w:tc>
+          <w:tcPr>
+            <w:tcW w:w="1276" w:type="dxa"/>
+          </w:tcPr>
+          <w:p>
+            <w:pPr>
+              <w:keepLines/>
+              <w:spacing w:after="120"/>
+            </w:pPr>
+            <w:r>
+              <w:t>Alta</w:t>
+            </w:r>
+          </w:p>
+        </w:tc>
+        <w:tc>
+          <w:tcPr>
+            <w:tcW w:w="3969" w:type="dxa"/>
+          </w:tcPr>
+          <w:p>
+            <w:pPr>
+              <w:keepLines/>
+              <w:spacing w:after="120"/>
+            </w:pPr>
+            <w:r>
+              <w:t>Alertar o usuário a medir a Glicemia</w:t>
+            </w:r>
+          </w:p>
+        </w:tc>
+        <w:tc>
+          <w:tcPr>
+            <w:tcW w:w="1276" w:type="dxa"/>
+          </w:tcPr>
+          <w:p>
+            <w:pPr>
+              <w:keepLines/>
+              <w:spacing w:after="120"/>
+            </w:pPr>
+            <w:r>
+              <w:t>E1</w:t>
+            </w:r>
+            <w:bookmarkStart w:id="9" w:name="_GoBack"/>
+            <w:bookmarkEnd w:id="9"/>
+          </w:p>
+        </w:tc>
+      </w:tr>
+      <w:tr>
+        <w:tc>
+          <w:tcPr>
+            <w:tcW w:w="2943" w:type="dxa"/>
+          </w:tcPr>
+          <w:p>
+            <w:pPr>
+              <w:keepLines/>
+              <w:spacing w:after="120"/>
+            </w:pPr>
+            <w:r>
+              <w:t>Enviar relatório para medico</w:t>
+            </w:r>
+          </w:p>
+        </w:tc>
+        <w:tc>
+          <w:tcPr>
+            <w:tcW w:w="1276" w:type="dxa"/>
+          </w:tcPr>
+          <w:p>
+            <w:pPr>
+              <w:keepLines/>
+              <w:spacing w:after="120"/>
+            </w:pPr>
+            <w:r>
+              <w:t>Baixa</w:t>
+            </w:r>
+          </w:p>
+        </w:tc>
+        <w:tc>
+          <w:tcPr>
+            <w:tcW w:w="3969" w:type="dxa"/>
+          </w:tcPr>
+          <w:p>
+            <w:pPr>
+              <w:keepLines/>
+              <w:spacing w:after="120"/>
+            </w:pPr>
+            <w:r>
+              <w:t>Enviar por e-mail, relatório com os dados inseridos em um dado período para o médico.</w:t>
+            </w:r>
+          </w:p>
+        </w:tc>
+        <w:tc>
+          <w:tcPr>
+            <w:tcW w:w="1276" w:type="dxa"/>
+          </w:tcPr>
+          <w:p>
+            <w:pPr>
+              <w:keepLines/>
+              <w:spacing w:after="120"/>
+            </w:pPr>
+            <w:r>
+              <w:t>E2</w:t>
+            </w:r>
+          </w:p>
+        </w:tc>
+      </w:tr>
+      <w:tr>
+        <w:tc>
+          <w:tcPr>
+            <w:tcW w:w="2943" w:type="dxa"/>
+          </w:tcPr>
+          <w:p>
+            <w:pPr>
+              <w:keepLines/>
+              <w:spacing w:after="120"/>
+            </w:pPr>
+            <w:r>
+              <w:lastRenderedPageBreak/>
+              <w:t>Gerar alerta para contato de segurança sobre o nível de Glicemia.</w:t>
+            </w:r>
+          </w:p>
+        </w:tc>
+        <w:tc>
+          <w:tcPr>
+            <w:tcW w:w="1276" w:type="dxa"/>
+          </w:tcPr>
+          <w:p>
+            <w:pPr>
+              <w:keepLines/>
+              <w:spacing w:after="120"/>
+            </w:pPr>
+            <w:r>
+              <w:t>Alta</w:t>
+            </w:r>
+          </w:p>
+        </w:tc>
+        <w:tc>
+          <w:tcPr>
+            <w:tcW w:w="3969" w:type="dxa"/>
+          </w:tcPr>
+          <w:p>
+            <w:pPr>
+              <w:keepLines/>
+              <w:spacing w:after="120"/>
+            </w:pPr>
+            <w:r>
+              <w:t xml:space="preserve">Alertar contato de segurança quando o nível de Glicemia for igual ou superior a um </w:t>
+            </w:r>
+            <w:r>
+              <w:t>número</w:t>
+            </w:r>
+            <w:r>
+              <w:t xml:space="preserve"> inserido pelo usuário.</w:t>
+            </w:r>
+          </w:p>
+        </w:tc>
+        <w:tc>
+          <w:tcPr>
+            <w:tcW w:w="1276" w:type="dxa"/>
+          </w:tcPr>
+          <w:p>
+            <w:pPr>
+              <w:keepLines/>
+              <w:spacing w:after="120"/>
+            </w:pPr>
+            <w:r>
+              <w:t>E1</w:t>
+            </w:r>
+          </w:p>
+        </w:tc>
+      </w:tr>
+      <w:tr>
+        <w:tc>
+          <w:tcPr>
+            <w:tcW w:w="2943" w:type="dxa"/>
+          </w:tcPr>
+          <w:p>
+            <w:pPr>
+              <w:keepLines/>
+              <w:spacing w:after="120"/>
+            </w:pPr>
+            <w:r>
+              <w:t>Mostrar Histórico de uso de Medicamento</w:t>
+            </w:r>
+          </w:p>
+        </w:tc>
+        <w:tc>
+          <w:tcPr>
+            <w:tcW w:w="1276" w:type="dxa"/>
+          </w:tcPr>
+          <w:p>
+            <w:pPr>
+              <w:keepLines/>
+              <w:spacing w:after="120"/>
+            </w:pPr>
+            <w:r>
+              <w:t>Média</w:t>
+            </w:r>
+          </w:p>
+        </w:tc>
+        <w:tc>
+          <w:tcPr>
+            <w:tcW w:w="3969" w:type="dxa"/>
+          </w:tcPr>
+          <w:p>
+            <w:pPr>
+              <w:keepLines/>
+              <w:spacing w:after="120"/>
+            </w:pPr>
+            <w:r>
+              <w:t xml:space="preserve">Exibir relatório (gráfico?) </w:t>
+            </w:r>
+            <w:proofErr w:type="gramStart"/>
+            <w:r>
+              <w:t>do</w:t>
+            </w:r>
+            <w:proofErr w:type="gramEnd"/>
+            <w:r>
+              <w:t xml:space="preserve"> uso do medicamento registrado</w:t>
+            </w:r>
+          </w:p>
+        </w:tc>
+        <w:tc>
+          <w:tcPr>
+            <w:tcW w:w="1276" w:type="dxa"/>
+          </w:tcPr>
+          <w:p>
+            <w:pPr>
+              <w:keepLines/>
+              <w:spacing w:after="120"/>
+            </w:pPr>
+            <w:r>
+              <w:t>E1</w:t>
+            </w:r>
+          </w:p>
+        </w:tc>
+      </w:tr>
+      <w:tr>
+        <w:tc>
+          <w:tcPr>
+            <w:tcW w:w="2943" w:type="dxa"/>
+          </w:tcPr>
+          <w:p>
+            <w:pPr>
+              <w:keepLines/>
+              <w:spacing w:after="120"/>
               <w:rPr>
                 <w:color w:val="000000" w:themeColor="text1"/>
               </w:rPr>
@@ -1574,7 +1889,7 @@
               <w:rPr>
                 <w:color w:val="000000" w:themeColor="text1"/>
               </w:rPr>
-              <w:t>C2</w:t>
+              <w:t>E2</w:t>
             </w:r>
           </w:p>
         </w:tc>
@@ -1594,35 +1909,430 @@
           <w:numId w:val="1"/>
         </w:numPr>
       </w:pPr>
-      <w:bookmarkStart w:id="9" w:name="h.4d34og8" w:colFirst="0" w:colLast="0"/>
-      <w:bookmarkEnd w:id="9"/>
+      <w:bookmarkStart w:id="10" w:name="h.4d34og8" w:colFirst="0" w:colLast="0"/>
+      <w:bookmarkEnd w:id="10"/>
       <w:r>
         <w:t>Outros Requisitos do Produto</w:t>
       </w:r>
     </w:p>
-    <w:p>
-      <w:pPr>
-        <w:widowControl/>
-        <w:tabs>
-          <w:tab w:val="left" w:pos="540"/>
-          <w:tab w:val="left" w:pos="1260"/>
-        </w:tabs>
-        <w:spacing w:after="120"/>
-        <w:jc w:val="both"/>
-      </w:pPr>
-    </w:p>
-    <w:p>
-      <w:pPr>
-        <w:keepLines/>
-        <w:spacing w:after="120"/>
-        <w:ind w:left="720"/>
-      </w:pPr>
-      <w:r>
-        <w:t>Não foram definidos outros requisitos.</w:t>
-      </w:r>
-      <w:bookmarkStart w:id="10" w:name="_GoBack"/>
-      <w:bookmarkEnd w:id="10"/>
-    </w:p>
+    <w:p/>
+    <w:tbl>
+      <w:tblPr>
+        <w:tblStyle w:val="Tabelacomgrade"/>
+        <w:tblW w:w="0" w:type="auto"/>
+        <w:tblLook w:val="04A0" w:firstRow="1" w:lastRow="0" w:firstColumn="1" w:lastColumn="0" w:noHBand="0" w:noVBand="1"/>
+      </w:tblPr>
+      <w:tblGrid>
+        <w:gridCol w:w="3116"/>
+        <w:gridCol w:w="3117"/>
+        <w:gridCol w:w="3117"/>
+      </w:tblGrid>
+      <w:tr>
+        <w:tc>
+          <w:tcPr>
+            <w:tcW w:w="3116" w:type="dxa"/>
+          </w:tcPr>
+          <w:p>
+            <w:pPr>
+              <w:pStyle w:val="Corpodetexto"/>
+              <w:ind w:left="0"/>
+              <w:rPr>
+                <w:b/>
+                <w:bCs/>
+                <w:lang w:val="pt-BR"/>
+              </w:rPr>
+            </w:pPr>
+            <w:r>
+              <w:rPr>
+                <w:b/>
+                <w:bCs/>
+                <w:lang w:val="pt-BR"/>
+              </w:rPr>
+              <w:t>Requisito</w:t>
+            </w:r>
+          </w:p>
+        </w:tc>
+        <w:tc>
+          <w:tcPr>
+            <w:tcW w:w="3117" w:type="dxa"/>
+          </w:tcPr>
+          <w:p>
+            <w:pPr>
+              <w:pStyle w:val="Corpodetexto"/>
+              <w:ind w:left="0"/>
+              <w:rPr>
+                <w:b/>
+                <w:bCs/>
+                <w:lang w:val="pt-BR"/>
+              </w:rPr>
+            </w:pPr>
+            <w:r>
+              <w:rPr>
+                <w:b/>
+                <w:bCs/>
+                <w:lang w:val="pt-BR"/>
+              </w:rPr>
+              <w:t>Prioridade</w:t>
+            </w:r>
+          </w:p>
+        </w:tc>
+        <w:tc>
+          <w:tcPr>
+            <w:tcW w:w="3117" w:type="dxa"/>
+          </w:tcPr>
+          <w:p>
+            <w:pPr>
+              <w:pStyle w:val="Corpodetexto"/>
+              <w:ind w:left="0"/>
+              <w:rPr>
+                <w:b/>
+                <w:bCs/>
+                <w:lang w:val="pt-BR"/>
+              </w:rPr>
+            </w:pPr>
+            <w:r>
+              <w:rPr>
+                <w:b/>
+                <w:bCs/>
+                <w:lang w:val="pt-BR"/>
+              </w:rPr>
+              <w:t>Release Planejado</w:t>
+            </w:r>
+          </w:p>
+        </w:tc>
+      </w:tr>
+      <w:tr>
+        <w:tc>
+          <w:tcPr>
+            <w:tcW w:w="3116" w:type="dxa"/>
+          </w:tcPr>
+          <w:p>
+            <w:pPr>
+              <w:pStyle w:val="Corpodetexto"/>
+              <w:ind w:left="0"/>
+              <w:rPr>
+                <w:lang w:val="pt-BR"/>
+              </w:rPr>
+            </w:pPr>
+            <w:r>
+              <w:rPr>
+                <w:lang w:val="pt-BR"/>
+              </w:rPr>
+              <w:t xml:space="preserve">Tempo de </w:t>
+            </w:r>
+            <w:r>
+              <w:rPr>
+                <w:lang w:val="pt-BR"/>
+              </w:rPr>
+              <w:t>reposta para medição de Glicemia</w:t>
+            </w:r>
+            <w:r>
+              <w:rPr>
+                <w:lang w:val="pt-BR"/>
+              </w:rPr>
+              <w:t xml:space="preserve"> &lt; </w:t>
+            </w:r>
+            <w:r>
+              <w:rPr>
+                <w:lang w:val="pt-BR"/>
+              </w:rPr>
+              <w:t>3</w:t>
+            </w:r>
+            <w:r>
+              <w:rPr>
+                <w:lang w:val="pt-BR"/>
+              </w:rPr>
+              <w:t>s</w:t>
+            </w:r>
+          </w:p>
+        </w:tc>
+        <w:tc>
+          <w:tcPr>
+            <w:tcW w:w="3117" w:type="dxa"/>
+          </w:tcPr>
+          <w:p>
+            <w:pPr>
+              <w:pStyle w:val="Corpodetexto"/>
+              <w:ind w:left="0"/>
+              <w:rPr>
+                <w:lang w:val="pt-BR"/>
+              </w:rPr>
+            </w:pPr>
+            <w:r>
+              <w:rPr>
+                <w:lang w:val="pt-BR"/>
+              </w:rPr>
+              <w:t>Alta</w:t>
+            </w:r>
+          </w:p>
+        </w:tc>
+        <w:tc>
+          <w:tcPr>
+            <w:tcW w:w="3117" w:type="dxa"/>
+          </w:tcPr>
+          <w:p>
+            <w:pPr>
+              <w:pStyle w:val="Corpodetexto"/>
+              <w:ind w:left="0"/>
+              <w:rPr>
+                <w:lang w:val="pt-BR"/>
+              </w:rPr>
+            </w:pPr>
+            <w:r>
+              <w:rPr>
+                <w:lang w:val="pt-BR"/>
+              </w:rPr>
+              <w:t>T1</w:t>
+            </w:r>
+          </w:p>
+        </w:tc>
+      </w:tr>
+      <w:tr>
+        <w:tc>
+          <w:tcPr>
+            <w:tcW w:w="3116" w:type="dxa"/>
+          </w:tcPr>
+          <w:p>
+            <w:pPr>
+              <w:pStyle w:val="Corpodetexto"/>
+              <w:ind w:left="0"/>
+              <w:rPr>
+                <w:lang w:val="pt-BR"/>
+              </w:rPr>
+            </w:pPr>
+            <w:r>
+              <w:rPr>
+                <w:lang w:val="pt-BR"/>
+              </w:rPr>
+              <w:t>Tempo de resposta para gerar gráfico &lt;10s</w:t>
+            </w:r>
+          </w:p>
+        </w:tc>
+        <w:tc>
+          <w:tcPr>
+            <w:tcW w:w="3117" w:type="dxa"/>
+          </w:tcPr>
+          <w:p>
+            <w:pPr>
+              <w:pStyle w:val="Corpodetexto"/>
+              <w:ind w:left="0"/>
+              <w:rPr>
+                <w:lang w:val="pt-BR"/>
+              </w:rPr>
+            </w:pPr>
+            <w:r>
+              <w:rPr>
+                <w:lang w:val="pt-BR"/>
+              </w:rPr>
+              <w:t>Baixa</w:t>
+            </w:r>
+          </w:p>
+        </w:tc>
+        <w:tc>
+          <w:tcPr>
+            <w:tcW w:w="3117" w:type="dxa"/>
+          </w:tcPr>
+          <w:p>
+            <w:pPr>
+              <w:pStyle w:val="Corpodetexto"/>
+              <w:ind w:left="0"/>
+              <w:rPr>
+                <w:lang w:val="pt-BR"/>
+              </w:rPr>
+            </w:pPr>
+            <w:r>
+              <w:rPr>
+                <w:lang w:val="pt-BR"/>
+              </w:rPr>
+              <w:t>T2</w:t>
+            </w:r>
+          </w:p>
+        </w:tc>
+      </w:tr>
+      <w:tr>
+        <w:tc>
+          <w:tcPr>
+            <w:tcW w:w="3116" w:type="dxa"/>
+          </w:tcPr>
+          <w:p>
+            <w:pPr>
+              <w:pStyle w:val="Corpodetexto"/>
+              <w:ind w:left="0"/>
+              <w:rPr>
+                <w:lang w:val="pt-BR"/>
+              </w:rPr>
+            </w:pPr>
+            <w:r>
+              <w:rPr>
+                <w:lang w:val="pt-BR"/>
+              </w:rPr>
+              <w:t xml:space="preserve">Tempo de resposta para </w:t>
+            </w:r>
+            <w:r>
+              <w:rPr>
+                <w:lang w:val="pt-BR"/>
+              </w:rPr>
+              <w:t>alertar contato</w:t>
+            </w:r>
+            <w:r>
+              <w:rPr>
+                <w:lang w:val="pt-BR"/>
+              </w:rPr>
+              <w:t xml:space="preserve"> &lt; 5</w:t>
+            </w:r>
+            <w:r>
+              <w:rPr>
+                <w:lang w:val="pt-BR"/>
+              </w:rPr>
+              <w:t>s</w:t>
+            </w:r>
+          </w:p>
+        </w:tc>
+        <w:tc>
+          <w:tcPr>
+            <w:tcW w:w="3117" w:type="dxa"/>
+          </w:tcPr>
+          <w:p>
+            <w:pPr>
+              <w:pStyle w:val="Corpodetexto"/>
+              <w:ind w:left="0"/>
+              <w:rPr>
+                <w:lang w:val="pt-BR"/>
+              </w:rPr>
+            </w:pPr>
+            <w:r>
+              <w:rPr>
+                <w:lang w:val="pt-BR"/>
+              </w:rPr>
+              <w:t>Média</w:t>
+            </w:r>
+          </w:p>
+        </w:tc>
+        <w:tc>
+          <w:tcPr>
+            <w:tcW w:w="3117" w:type="dxa"/>
+          </w:tcPr>
+          <w:p>
+            <w:pPr>
+              <w:pStyle w:val="Corpodetexto"/>
+              <w:ind w:left="0"/>
+              <w:rPr>
+                <w:lang w:val="pt-BR"/>
+              </w:rPr>
+            </w:pPr>
+            <w:r>
+              <w:rPr>
+                <w:lang w:val="pt-BR"/>
+              </w:rPr>
+              <w:t>T2</w:t>
+            </w:r>
+          </w:p>
+        </w:tc>
+      </w:tr>
+      <w:tr>
+        <w:tc>
+          <w:tcPr>
+            <w:tcW w:w="3116" w:type="dxa"/>
+          </w:tcPr>
+          <w:p>
+            <w:pPr>
+              <w:pStyle w:val="Corpodetexto"/>
+              <w:ind w:left="0"/>
+              <w:rPr>
+                <w:lang w:val="pt-BR"/>
+              </w:rPr>
+            </w:pPr>
+            <w:r>
+              <w:rPr>
+                <w:lang w:val="pt-BR"/>
+              </w:rPr>
+              <w:t>Garantia de f</w:t>
+            </w:r>
+            <w:r>
+              <w:rPr>
+                <w:lang w:val="pt-BR"/>
+              </w:rPr>
+              <w:t>uncionamento a partir da versão 4.0.</w:t>
+            </w:r>
+            <w:r>
+              <w:rPr>
+                <w:lang w:val="pt-BR"/>
+              </w:rPr>
+              <w:t>4</w:t>
+            </w:r>
+            <w:r>
+              <w:rPr>
+                <w:lang w:val="pt-BR"/>
+              </w:rPr>
+              <w:t xml:space="preserve"> (</w:t>
+            </w:r>
+            <w:proofErr w:type="spellStart"/>
+            <w:r>
+              <w:rPr>
+                <w:lang w:val="pt-BR"/>
+              </w:rPr>
+              <w:t>IceCreamSandwich</w:t>
+            </w:r>
+            <w:proofErr w:type="spellEnd"/>
+            <w:r>
+              <w:rPr>
+                <w:lang w:val="pt-BR"/>
+              </w:rPr>
+              <w:t xml:space="preserve">) do </w:t>
+            </w:r>
+            <w:proofErr w:type="spellStart"/>
+            <w:r>
+              <w:rPr>
+                <w:lang w:val="pt-BR"/>
+              </w:rPr>
+              <w:t>Android</w:t>
+            </w:r>
+            <w:proofErr w:type="spellEnd"/>
+          </w:p>
+        </w:tc>
+        <w:tc>
+          <w:tcPr>
+            <w:tcW w:w="3117" w:type="dxa"/>
+          </w:tcPr>
+          <w:p>
+            <w:pPr>
+              <w:pStyle w:val="Corpodetexto"/>
+              <w:ind w:left="0"/>
+              <w:rPr>
+                <w:lang w:val="pt-BR"/>
+              </w:rPr>
+            </w:pPr>
+            <w:r>
+              <w:rPr>
+                <w:lang w:val="pt-BR"/>
+              </w:rPr>
+              <w:t>Alta</w:t>
+            </w:r>
+          </w:p>
+        </w:tc>
+        <w:tc>
+          <w:tcPr>
+            <w:tcW w:w="3117" w:type="dxa"/>
+          </w:tcPr>
+          <w:p>
+            <w:pPr>
+              <w:pStyle w:val="Corpodetexto"/>
+              <w:ind w:left="0"/>
+              <w:rPr>
+                <w:lang w:val="pt-BR"/>
+              </w:rPr>
+            </w:pPr>
+            <w:r>
+              <w:rPr>
+                <w:lang w:val="pt-BR"/>
+              </w:rPr>
+              <w:t>T1</w:t>
+            </w:r>
+          </w:p>
+        </w:tc>
+      </w:tr>
+    </w:tbl>
+    <w:p/>
     <w:sectPr>
       <w:headerReference w:type="default" r:id="rId7"/>
       <w:footerReference w:type="default" r:id="rId8"/>
@@ -1719,8 +2429,21 @@
             <w:jc w:val="center"/>
           </w:pPr>
           <w:r>
-            <w:t>©MeuProjeto.net,  2015</w:t>
+            <w:t>©</w:t>
           </w:r>
+          <w:r>
+            <w:t xml:space="preserve"> </w:t>
+          </w:r>
+          <w:proofErr w:type="spellStart"/>
+          <w:proofErr w:type="gramStart"/>
+          <w:r>
+            <w:t>GliCHECK</w:t>
+          </w:r>
+          <w:proofErr w:type="spellEnd"/>
+          <w:r>
+            <w:t>,  2015</w:t>
+          </w:r>
+          <w:proofErr w:type="gramEnd"/>
         </w:p>
       </w:tc>
       <w:tc>
@@ -1754,7 +2477,7 @@
             <w:rPr>
               <w:noProof/>
             </w:rPr>
-            <w:t>2</w:t>
+            <w:t>3</w:t>
           </w:r>
           <w:r>
             <w:fldChar w:fldCharType="end"/>
@@ -1815,12 +2538,14 @@
           <w:pPr>
             <w:spacing w:line="276" w:lineRule="auto"/>
           </w:pPr>
+          <w:proofErr w:type="spellStart"/>
           <w:r>
             <w:rPr>
               <w:b/>
             </w:rPr>
             <w:t>GliCHECK</w:t>
           </w:r>
+          <w:proofErr w:type="spellEnd"/>
         </w:p>
       </w:tc>
       <w:tc>
@@ -2060,7 +2785,7 @@
     <w:lsdException w:name="Closing" w:semiHidden="1" w:unhideWhenUsed="1"/>
     <w:lsdException w:name="Signature" w:semiHidden="1" w:unhideWhenUsed="1"/>
     <w:lsdException w:name="Default Paragraph Font" w:semiHidden="1" w:uiPriority="1" w:unhideWhenUsed="1"/>
-    <w:lsdException w:name="Body Text" w:semiHidden="1" w:unhideWhenUsed="1"/>
+    <w:lsdException w:name="Body Text" w:semiHidden="1" w:uiPriority="0" w:unhideWhenUsed="1"/>
     <w:lsdException w:name="Body Text Indent" w:semiHidden="1" w:unhideWhenUsed="1"/>
     <w:lsdException w:name="List Continue" w:semiHidden="1" w:unhideWhenUsed="1"/>
     <w:lsdException w:name="List Continue 2" w:semiHidden="1" w:unhideWhenUsed="1"/>
@@ -2674,6 +3399,33 @@
       </w:tblBorders>
     </w:tblPr>
   </w:style>
+  <w:style w:type="paragraph" w:styleId="Corpodetexto">
+    <w:name w:val="Body Text"/>
+    <w:basedOn w:val="Normal"/>
+    <w:link w:val="CorpodetextoChar"/>
+    <w:semiHidden/>
+    <w:rsid w:val="009F41A6"/>
+    <w:pPr>
+      <w:keepLines/>
+      <w:spacing w:after="120" w:line="240" w:lineRule="atLeast"/>
+      <w:ind w:left="720"/>
+    </w:pPr>
+    <w:rPr>
+      <w:color w:val="auto"/>
+      <w:lang w:val="en-US" w:eastAsia="en-US"/>
+    </w:rPr>
+  </w:style>
+  <w:style w:type="character" w:customStyle="1" w:styleId="CorpodetextoChar">
+    <w:name w:val="Corpo de texto Char"/>
+    <w:basedOn w:val="Fontepargpadro"/>
+    <w:link w:val="Corpodetexto"/>
+    <w:semiHidden/>
+    <w:rsid w:val="009F41A6"/>
+    <w:rPr>
+      <w:color w:val="auto"/>
+      <w:lang w:val="en-US" w:eastAsia="en-US"/>
+    </w:rPr>
+  </w:style>
 </w:styles>
 </file>
 

</xml_diff>